<commit_message>
update files on 1_Diagram folder
</commit_message>
<xml_diff>
--- a/1_Diagram/Diagram_Network_PLB.docx
+++ b/1_Diagram/Diagram_Network_PLB.docx
@@ -136,7 +136,7 @@
           <w:rFonts w:ascii="Times New Roman" w:eastAsia="Times New Roman" w:hAnsi="Times New Roman" w:cs="Times New Roman"/>
           <w:color w:val="000000"/>
         </w:rPr>
-        <w:t>4</w:t>
+        <w:t>5</w:t>
       </w:r>
       <w:r>
         <w:rPr>
@@ -157,7 +157,7 @@
           <w:rFonts w:ascii="Times New Roman" w:eastAsia="Times New Roman" w:hAnsi="Times New Roman" w:cs="Times New Roman"/>
           <w:color w:val="000000"/>
         </w:rPr>
-        <w:t>three</w:t>
+        <w:t>four</w:t>
       </w:r>
       <w:r>
         <w:rPr>
@@ -568,47 +568,19 @@
           <w:szCs w:val="20"/>
         </w:rPr>
       </w:pPr>
-    </w:p>
-    <w:p>
-      <w:pPr>
-        <w:tabs>
-          <w:tab w:val="left" w:pos="916"/>
-          <w:tab w:val="left" w:pos="1832"/>
-          <w:tab w:val="left" w:pos="2748"/>
-          <w:tab w:val="left" w:pos="3664"/>
-          <w:tab w:val="left" w:pos="4580"/>
-          <w:tab w:val="left" w:pos="5496"/>
-          <w:tab w:val="left" w:pos="6412"/>
-          <w:tab w:val="left" w:pos="7328"/>
-          <w:tab w:val="left" w:pos="8244"/>
-          <w:tab w:val="left" w:pos="9160"/>
-          <w:tab w:val="left" w:pos="10076"/>
-          <w:tab w:val="left" w:pos="10992"/>
-          <w:tab w:val="left" w:pos="11908"/>
-          <w:tab w:val="left" w:pos="12824"/>
-          <w:tab w:val="left" w:pos="13740"/>
-          <w:tab w:val="left" w:pos="14656"/>
-        </w:tabs>
+      <w:r>
         <w:rPr>
           <w:rFonts w:ascii="Courier New" w:eastAsia="Times New Roman" w:hAnsi="Courier New" w:cs="Courier New"/>
+          <w:noProof/>
           <w:color w:val="000000"/>
           <w:sz w:val="20"/>
           <w:szCs w:val="20"/>
         </w:rPr>
-      </w:pPr>
-      <w:r>
-        <w:rPr>
-          <w:rFonts w:ascii="Courier New" w:eastAsia="Times New Roman" w:hAnsi="Courier New" w:cs="Courier New"/>
-          <w:noProof/>
-          <w:color w:val="000000"/>
-          <w:sz w:val="20"/>
-          <w:szCs w:val="20"/>
-        </w:rPr>
         <w:drawing>
-          <wp:inline distT="0" distB="0" distL="0" distR="0" wp14:anchorId="0D444C88" wp14:editId="2996A681">
-            <wp:extent cx="5943600" cy="3724910"/>
+          <wp:inline distT="0" distB="0" distL="0" distR="0" wp14:anchorId="216BB9F1" wp14:editId="038AD9C1">
+            <wp:extent cx="5943600" cy="4079240"/>
             <wp:effectExtent l="0" t="0" r="0" b="0"/>
-            <wp:docPr id="2" name="Picture 2" descr="Diagram&#10;&#10;Description automatically generated"/>
+            <wp:docPr id="3" name="Picture 3" descr="Diagram, schematic&#10;&#10;Description automatically generated"/>
             <wp:cNvGraphicFramePr>
               <a:graphicFrameLocks xmlns:a="http://schemas.openxmlformats.org/drawingml/2006/main" noChangeAspect="1"/>
             </wp:cNvGraphicFramePr>
@@ -616,11 +588,11 @@
               <a:graphicData uri="http://schemas.openxmlformats.org/drawingml/2006/picture">
                 <pic:pic xmlns:pic="http://schemas.openxmlformats.org/drawingml/2006/picture">
                   <pic:nvPicPr>
-                    <pic:cNvPr id="2" name="Picture 2" descr="Diagram&#10;&#10;Description automatically generated"/>
+                    <pic:cNvPr id="3" name="Picture 3" descr="Diagram, schematic&#10;&#10;Description automatically generated"/>
                     <pic:cNvPicPr/>
                   </pic:nvPicPr>
                   <pic:blipFill>
-                    <a:blip r:embed="rId5" cstate="print">
+                    <a:blip r:embed="rId5">
                       <a:extLst>
                         <a:ext uri="{28A0092B-C50C-407E-A947-70E740481C1C}">
                           <a14:useLocalDpi xmlns:a14="http://schemas.microsoft.com/office/drawing/2010/main" val="0"/>
@@ -634,7 +606,7 @@
                   <pic:spPr>
                     <a:xfrm>
                       <a:off x="0" y="0"/>
-                      <a:ext cx="5943600" cy="3724910"/>
+                      <a:ext cx="5943600" cy="4079240"/>
                     </a:xfrm>
                     <a:prstGeom prst="rect">
                       <a:avLst/>

</xml_diff>